<commit_message>
Updated properties and markings on Word docs.
</commit_message>
<xml_diff>
--- a/documentation/Meeting_Minutes/MedFinder - Sprint 1 Planning - 2015-06-23.docx
+++ b/documentation/Meeting_Minutes/MedFinder - Sprint 1 Planning - 2015-06-23.docx
@@ -6,8 +6,6 @@
       <w:pPr>
         <w:jc w:val="right"/>
       </w:pPr>
-      <w:bookmarkStart w:id="0" w:name="_GoBack"/>
-      <w:bookmarkEnd w:id="0"/>
       <w:r>
         <w:rPr>
           <w:noProof/>
@@ -1015,7 +1013,12 @@
     </w:tbl>
     <w:p/>
     <w:sectPr>
-      <w:footerReference w:type="default" r:id="rId9"/>
+      <w:headerReference w:type="even" r:id="rId9"/>
+      <w:headerReference w:type="default" r:id="rId10"/>
+      <w:footerReference w:type="even" r:id="rId11"/>
+      <w:footerReference w:type="default" r:id="rId12"/>
+      <w:headerReference w:type="first" r:id="rId13"/>
+      <w:footerReference w:type="first" r:id="rId14"/>
       <w:type w:val="continuous"/>
       <w:pgSz w:w="12240" w:h="15840" w:code="1"/>
       <w:pgMar w:top="1008" w:right="1008" w:bottom="1008" w:left="1008" w:header="720" w:footer="720" w:gutter="0"/>
@@ -1049,12 +1052,23 @@
   <w:p>
     <w:pPr>
       <w:pStyle w:val="Footer"/>
+    </w:pPr>
+  </w:p>
+</w:ftr>
+</file>
+
+<file path=word/footer2.xml><?xml version="1.0" encoding="utf-8"?>
+<w:ftr xmlns:wpc="http://schemas.microsoft.com/office/word/2010/wordprocessingCanvas" xmlns:mc="http://schemas.openxmlformats.org/markup-compatibility/2006" xmlns:o="urn:schemas-microsoft-com:office:office" xmlns:r="http://schemas.openxmlformats.org/officeDocument/2006/relationships" xmlns:m="http://schemas.openxmlformats.org/officeDocument/2006/math" xmlns:v="urn:schemas-microsoft-com:vml" xmlns:wp14="http://schemas.microsoft.com/office/word/2010/wordprocessingDrawing" xmlns:wp="http://schemas.openxmlformats.org/drawingml/2006/wordprocessingDrawing" xmlns:w10="urn:schemas-microsoft-com:office:word" xmlns:w="http://schemas.openxmlformats.org/wordprocessingml/2006/main" xmlns:w14="http://schemas.microsoft.com/office/word/2010/wordml" xmlns:w15="http://schemas.microsoft.com/office/word/2012/wordml" xmlns:wpg="http://schemas.microsoft.com/office/word/2010/wordprocessingGroup" xmlns:wpi="http://schemas.microsoft.com/office/word/2010/wordprocessingInk" xmlns:wne="http://schemas.microsoft.com/office/word/2006/wordml" xmlns:wps="http://schemas.microsoft.com/office/word/2010/wordprocessingShape" mc:Ignorable="w14 w15 wp14">
+  <w:p>
+    <w:pPr>
+      <w:pStyle w:val="Footer"/>
       <w:tabs>
         <w:tab w:val="clear" w:pos="9360"/>
         <w:tab w:val="right" w:pos="10170"/>
       </w:tabs>
       <w:rPr>
         <w:rFonts w:asciiTheme="minorHAnsi" w:hAnsiTheme="minorHAnsi" w:cstheme="minorHAnsi"/>
+        <w:noProof/>
         <w:sz w:val="18"/>
         <w:szCs w:val="18"/>
       </w:rPr>
@@ -1148,6 +1162,51 @@
       </w:rPr>
       <w:fldChar w:fldCharType="end"/>
     </w:r>
+  </w:p>
+  <w:p>
+    <w:pPr>
+      <w:pStyle w:val="Footer"/>
+      <w:tabs>
+        <w:tab w:val="clear" w:pos="9360"/>
+        <w:tab w:val="right" w:pos="10170"/>
+      </w:tabs>
+      <w:jc w:val="center"/>
+      <w:rPr>
+        <w:rFonts w:asciiTheme="minorHAnsi" w:hAnsiTheme="minorHAnsi" w:cstheme="minorHAnsi"/>
+        <w:sz w:val="18"/>
+        <w:szCs w:val="18"/>
+      </w:rPr>
+    </w:pPr>
+    <w:r>
+      <w:rPr>
+        <w:i/>
+      </w:rPr>
+      <w:t>Copyright © 201</w:t>
+    </w:r>
+    <w:r>
+      <w:rPr>
+        <w:i/>
+      </w:rPr>
+      <w:t>5</w:t>
+    </w:r>
+    <w:r>
+      <w:rPr>
+        <w:i/>
+      </w:rPr>
+      <w:t xml:space="preserve"> Harmonia Holdings Group, LLC</w:t>
+    </w:r>
+    <w:bookmarkStart w:id="0" w:name="_GoBack"/>
+    <w:bookmarkEnd w:id="0"/>
+  </w:p>
+</w:ftr>
+</file>
+
+<file path=word/footer3.xml><?xml version="1.0" encoding="utf-8"?>
+<w:ftr xmlns:wpc="http://schemas.microsoft.com/office/word/2010/wordprocessingCanvas" xmlns:mc="http://schemas.openxmlformats.org/markup-compatibility/2006" xmlns:o="urn:schemas-microsoft-com:office:office" xmlns:r="http://schemas.openxmlformats.org/officeDocument/2006/relationships" xmlns:m="http://schemas.openxmlformats.org/officeDocument/2006/math" xmlns:v="urn:schemas-microsoft-com:vml" xmlns:wp14="http://schemas.microsoft.com/office/word/2010/wordprocessingDrawing" xmlns:wp="http://schemas.openxmlformats.org/drawingml/2006/wordprocessingDrawing" xmlns:w10="urn:schemas-microsoft-com:office:word" xmlns:w="http://schemas.openxmlformats.org/wordprocessingml/2006/main" xmlns:w14="http://schemas.microsoft.com/office/word/2010/wordml" xmlns:w15="http://schemas.microsoft.com/office/word/2012/wordml" xmlns:wpg="http://schemas.microsoft.com/office/word/2010/wordprocessingGroup" xmlns:wpi="http://schemas.microsoft.com/office/word/2010/wordprocessingInk" xmlns:wne="http://schemas.microsoft.com/office/word/2006/wordml" xmlns:wps="http://schemas.microsoft.com/office/word/2010/wordprocessingShape" mc:Ignorable="w14 w15 wp14">
+  <w:p>
+    <w:pPr>
+      <w:pStyle w:val="Footer"/>
+    </w:pPr>
   </w:p>
 </w:ftr>
 </file>
@@ -1169,6 +1228,36 @@
     </w:p>
   </w:footnote>
 </w:footnotes>
+</file>
+
+<file path=word/header1.xml><?xml version="1.0" encoding="utf-8"?>
+<w:hdr xmlns:wpc="http://schemas.microsoft.com/office/word/2010/wordprocessingCanvas" xmlns:mc="http://schemas.openxmlformats.org/markup-compatibility/2006" xmlns:o="urn:schemas-microsoft-com:office:office" xmlns:r="http://schemas.openxmlformats.org/officeDocument/2006/relationships" xmlns:m="http://schemas.openxmlformats.org/officeDocument/2006/math" xmlns:v="urn:schemas-microsoft-com:vml" xmlns:wp14="http://schemas.microsoft.com/office/word/2010/wordprocessingDrawing" xmlns:wp="http://schemas.openxmlformats.org/drawingml/2006/wordprocessingDrawing" xmlns:w10="urn:schemas-microsoft-com:office:word" xmlns:w="http://schemas.openxmlformats.org/wordprocessingml/2006/main" xmlns:w14="http://schemas.microsoft.com/office/word/2010/wordml" xmlns:w15="http://schemas.microsoft.com/office/word/2012/wordml" xmlns:wpg="http://schemas.microsoft.com/office/word/2010/wordprocessingGroup" xmlns:wpi="http://schemas.microsoft.com/office/word/2010/wordprocessingInk" xmlns:wne="http://schemas.microsoft.com/office/word/2006/wordml" xmlns:wps="http://schemas.microsoft.com/office/word/2010/wordprocessingShape" mc:Ignorable="w14 w15 wp14">
+  <w:p>
+    <w:pPr>
+      <w:pStyle w:val="Header"/>
+    </w:pPr>
+  </w:p>
+</w:hdr>
+</file>
+
+<file path=word/header2.xml><?xml version="1.0" encoding="utf-8"?>
+<w:hdr xmlns:wpc="http://schemas.microsoft.com/office/word/2010/wordprocessingCanvas" xmlns:mc="http://schemas.openxmlformats.org/markup-compatibility/2006" xmlns:o="urn:schemas-microsoft-com:office:office" xmlns:r="http://schemas.openxmlformats.org/officeDocument/2006/relationships" xmlns:m="http://schemas.openxmlformats.org/officeDocument/2006/math" xmlns:v="urn:schemas-microsoft-com:vml" xmlns:wp14="http://schemas.microsoft.com/office/word/2010/wordprocessingDrawing" xmlns:wp="http://schemas.openxmlformats.org/drawingml/2006/wordprocessingDrawing" xmlns:w10="urn:schemas-microsoft-com:office:word" xmlns:w="http://schemas.openxmlformats.org/wordprocessingml/2006/main" xmlns:w14="http://schemas.microsoft.com/office/word/2010/wordml" xmlns:w15="http://schemas.microsoft.com/office/word/2012/wordml" xmlns:wpg="http://schemas.microsoft.com/office/word/2010/wordprocessingGroup" xmlns:wpi="http://schemas.microsoft.com/office/word/2010/wordprocessingInk" xmlns:wne="http://schemas.microsoft.com/office/word/2006/wordml" xmlns:wps="http://schemas.microsoft.com/office/word/2010/wordprocessingShape" mc:Ignorable="w14 w15 wp14">
+  <w:p>
+    <w:pPr>
+      <w:pStyle w:val="Header"/>
+    </w:pPr>
+  </w:p>
+</w:hdr>
+</file>
+
+<file path=word/header3.xml><?xml version="1.0" encoding="utf-8"?>
+<w:hdr xmlns:wpc="http://schemas.microsoft.com/office/word/2010/wordprocessingCanvas" xmlns:mc="http://schemas.openxmlformats.org/markup-compatibility/2006" xmlns:o="urn:schemas-microsoft-com:office:office" xmlns:r="http://schemas.openxmlformats.org/officeDocument/2006/relationships" xmlns:m="http://schemas.openxmlformats.org/officeDocument/2006/math" xmlns:v="urn:schemas-microsoft-com:vml" xmlns:wp14="http://schemas.microsoft.com/office/word/2010/wordprocessingDrawing" xmlns:wp="http://schemas.openxmlformats.org/drawingml/2006/wordprocessingDrawing" xmlns:w10="urn:schemas-microsoft-com:office:word" xmlns:w="http://schemas.openxmlformats.org/wordprocessingml/2006/main" xmlns:w14="http://schemas.microsoft.com/office/word/2010/wordml" xmlns:w15="http://schemas.microsoft.com/office/word/2012/wordml" xmlns:wpg="http://schemas.microsoft.com/office/word/2010/wordprocessingGroup" xmlns:wpi="http://schemas.microsoft.com/office/word/2010/wordprocessingInk" xmlns:wne="http://schemas.microsoft.com/office/word/2006/wordml" xmlns:wps="http://schemas.microsoft.com/office/word/2010/wordprocessingShape" mc:Ignorable="w14 w15 wp14">
+  <w:p>
+    <w:pPr>
+      <w:pStyle w:val="Header"/>
+    </w:pPr>
+  </w:p>
+</w:hdr>
 </file>
 
 <file path=word/numbering.xml><?xml version="1.0" encoding="utf-8"?>
@@ -3056,7 +3145,7 @@
 </file>
 
 <file path=customXml/itemProps1.xml><?xml version="1.0" encoding="utf-8"?>
-<ds:datastoreItem xmlns:ds="http://schemas.openxmlformats.org/officeDocument/2006/customXml" ds:itemID="{42F45746-0D66-442E-ABF5-1998F1B333CD}">
+<ds:datastoreItem xmlns:ds="http://schemas.openxmlformats.org/officeDocument/2006/customXml" ds:itemID="{3A476732-087C-401B-90BA-DC28E963367B}">
   <ds:schemaRefs>
     <ds:schemaRef ds:uri="http://schemas.openxmlformats.org/officeDocument/2006/bibliography"/>
   </ds:schemaRefs>

</xml_diff>